<commit_message>
Uppfæra kóða smá og bæta við í README
</commit_message>
<xml_diff>
--- a/2023-03-03/Visbending_2023-03-03.docx
+++ b/2023-03-03/Visbending_2023-03-03.docx
@@ -33,6 +33,12 @@
         </w:rPr>
         <w:t xml:space="preserve">? </w:t>
       </w:r>
+      <w:r>
+        <w:rPr>
+          <w:lang w:val="is-IS"/>
+        </w:rPr>
+        <w:t>Skoðum vinnumarkaðsgögn Eurostat.</w:t>
+      </w:r>
     </w:p>
     <w:p>
       <w:pPr>
@@ -51,7 +57,31 @@
         <w:rPr>
           <w:lang w:val="is-IS"/>
         </w:rPr>
-        <w:t>Á myndum 1 og 2 sjáum við hlutfall vinnandi annarsvegar og þátttöku á vinnumarkaði hins vegar fyrir innflytjendur í ýmsum löndum Evrópu. Hlutfall vinnandi er skilgreint sem hlutfall fólks á vinnumarkaði sem er með vinnu, sem sagt 1 – atvinnuleysu. Þátttaka á atvinnumarkaði er hér hlutfall fólks á aldrinum 20 – 64 ára sem er á vinnumarkaðinum, með vinnu eða í leit að vinnu.</w:t>
+        <w:t xml:space="preserve">Á myndum 1 og 2 sjáum við hlutfall vinnandi annarsvegar og þátttöku á vinnumarkaði hins vegar fyrir innflytjendur í ýmsum löndum Evrópu. Hlutfall vinnandi er skilgreint sem hlutfall </w:t>
+      </w:r>
+      <w:r>
+        <w:rPr>
+          <w:lang w:val="is-IS"/>
+        </w:rPr>
+        <w:t>fólks á aldrinum 20 – 64 ára með atvinnu, en þ</w:t>
+      </w:r>
+      <w:r>
+        <w:rPr>
+          <w:lang w:val="is-IS"/>
+        </w:rPr>
+        <w:t xml:space="preserve">átttaka á atvinnumarkaði </w:t>
+      </w:r>
+      <w:r>
+        <w:rPr>
+          <w:lang w:val="is-IS"/>
+        </w:rPr>
+        <w:t xml:space="preserve">sem </w:t>
+      </w:r>
+      <w:r>
+        <w:rPr>
+          <w:lang w:val="is-IS"/>
+        </w:rPr>
+        <w:t>hlutfall fólks á aldrinum 20 – 64 ára sem er á vinnumarkaðinum, með vinnu eða í leit að vinnu.</w:t>
       </w:r>
       <w:r>
         <w:rPr>
@@ -70,6 +100,88 @@
           <w:lang w:val="is-IS"/>
         </w:rPr>
         <w:t xml:space="preserve"> ná til júlí 2022.</w:t>
+      </w:r>
+    </w:p>
+    <w:p>
+      <w:pPr>
+        <w:rPr>
+          <w:lang w:val="is-IS"/>
+        </w:rPr>
+      </w:pPr>
+    </w:p>
+    <w:p>
+      <w:pPr>
+        <w:rPr>
+          <w:lang w:val="is-IS"/>
+        </w:rPr>
+      </w:pPr>
+      <w:r>
+        <w:rPr>
+          <w:lang w:val="is-IS"/>
+        </w:rPr>
+        <w:t>Á myndum 3 og 4 sjáum við svo samanburð þessara hlutfalla við sömu stærðir fyrir innlent vinnuafl</w:t>
+      </w:r>
+      <w:r>
+        <w:rPr>
+          <w:lang w:val="is-IS"/>
+        </w:rPr>
+        <w:t xml:space="preserve"> í júlí 2022</w:t>
+      </w:r>
+      <w:r>
+        <w:rPr>
+          <w:lang w:val="is-IS"/>
+        </w:rPr>
+        <w:t xml:space="preserve">. </w:t>
+      </w:r>
+      <w:r>
+        <w:rPr>
+          <w:lang w:val="is-IS"/>
+        </w:rPr>
+        <w:t>Hlutfall vinnandi er lægra hjá innflytjendum á Íslandi og í</w:t>
+      </w:r>
+      <w:r>
+        <w:rPr>
+          <w:lang w:val="is-IS"/>
+        </w:rPr>
+        <w:t xml:space="preserve"> flestum</w:t>
+      </w:r>
+      <w:r>
+        <w:rPr>
+          <w:lang w:val="is-IS"/>
+        </w:rPr>
+        <w:t xml:space="preserve"> öðrum</w:t>
+      </w:r>
+      <w:r>
+        <w:rPr>
+          <w:lang w:val="is-IS"/>
+        </w:rPr>
+        <w:t xml:space="preserve"> löndum</w:t>
+      </w:r>
+      <w:r>
+        <w:rPr>
+          <w:lang w:val="is-IS"/>
+        </w:rPr>
+        <w:t>, en hlutfall vinnandi innflytjenda á Íslandi er þó hærra en sama hlutfall hjá innlendum einstakling m.a. í Noregi, Danmörku og Finnlandi. Þessu er hins vegar öfugt farið á Íslandi þegar við lítum á þátttöku á vinnumarkaði. Á mynd 4 sjáum við að hlutfallið er hærra meðal innflytjenda á Íslandi. Raunar á þetta við um fimm löndin með hæsta hlutfallið meðal innflytjenda: Ísland, Portúgal, Írland, Slóveníu og Pólland.</w:t>
+      </w:r>
+    </w:p>
+    <w:p>
+      <w:pPr>
+        <w:rPr>
+          <w:lang w:val="is-IS"/>
+        </w:rPr>
+      </w:pPr>
+    </w:p>
+    <w:p>
+      <w:pPr>
+        <w:rPr>
+          <w:lang w:val="is-IS"/>
+        </w:rPr>
+      </w:pPr>
+      <w:r>
+        <w:rPr>
+          <w:lang w:val="is-IS"/>
+        </w:rPr>
+        <w:t>Hafandi skoðað gögnin getum við því sagt að það sé í fjarri lagi að innflytjendur séu byrði sem lifir á spena ríkisins.</w:t>
       </w:r>
     </w:p>
     <w:sectPr>

</xml_diff>